<commit_message>
Adding information and LOE about how the Applet and Server will communicate when doing the MEV approach.
GForge Tracker #24072
No Peer Review (documentation)
</commit_message>
<xml_diff>
--- a/docs/implementation/references/3D Technologies/3d market survey.docx
+++ b/docs/implementation/references/3D Technologies/3d market survey.docx
@@ -269,6 +269,169 @@
         <w:pStyle w:val="Heading2"/>
       </w:pPr>
       <w:r>
+        <w:lastRenderedPageBreak/>
+        <w:t>Communication between Server and Applet/</w:t>
+      </w:r>
+      <w:proofErr w:type="spellStart"/>
+      <w:r>
+        <w:t>WebStart</w:t>
+      </w:r>
+      <w:proofErr w:type="spellEnd"/>
+    </w:p>
+    <w:p>
+      <w:r>
+        <w:t xml:space="preserve">The need to communicate from Applet to server is essential to be able to save gene lists or sample lists of interest.  The easiest way to do this is through </w:t>
+      </w:r>
+      <w:r>
+        <w:rPr>
+          <w:b/>
+        </w:rPr>
+        <w:t>object serialization</w:t>
+      </w:r>
+      <w:r>
+        <w:t xml:space="preserve"> from Applet to </w:t>
+      </w:r>
+      <w:proofErr w:type="spellStart"/>
+      <w:r>
+        <w:t>Servlet</w:t>
+      </w:r>
+      <w:proofErr w:type="spellEnd"/>
+      <w:r>
+        <w:t>.  The basic communication between the two might look like this:</w:t>
+      </w:r>
+    </w:p>
+    <w:p>
+      <w:pPr>
+        <w:pStyle w:val="ListParagraph"/>
+        <w:numPr>
+          <w:ilvl w:val="0"/>
+          <w:numId w:val="8"/>
+        </w:numPr>
+      </w:pPr>
+      <w:r>
+        <w:t>User goes into the “Analysis Tools” section, selects “Multi Experiment Viewer”, and is taken to an input page which allows the user to define the classifications (different Annotations to classify data by) and genomic data input (either all data or a subset defined by a query or subject list).  Also, on the web form, the genomic data could also come from a saved Gene List or Sample List</w:t>
+      </w:r>
+    </w:p>
+    <w:p>
+      <w:pPr>
+        <w:pStyle w:val="ListParagraph"/>
+        <w:numPr>
+          <w:ilvl w:val="0"/>
+          <w:numId w:val="8"/>
+        </w:numPr>
+      </w:pPr>
+      <w:r>
+        <w:t>Cai2 will then create the input MEV file based on this, and allow the user to click a link which goes to a JSP that has the embedded MEV applet startup.</w:t>
+      </w:r>
+    </w:p>
+    <w:p>
+      <w:pPr>
+        <w:pStyle w:val="ListParagraph"/>
+        <w:numPr>
+          <w:ilvl w:val="0"/>
+          <w:numId w:val="8"/>
+        </w:numPr>
+      </w:pPr>
+      <w:r>
+        <w:t>While the user is doing stuff in the MEV applet, they might see some genes of interest or samples of interest, so we would want to lasso them (depending on which tool they’re in) and right click and do a “Save-As Gene List” or “Save-As Sample List”, this would allow the user to name and save the list</w:t>
+      </w:r>
+    </w:p>
+    <w:p>
+      <w:pPr>
+        <w:pStyle w:val="ListParagraph"/>
+        <w:numPr>
+          <w:ilvl w:val="0"/>
+          <w:numId w:val="8"/>
+        </w:numPr>
+      </w:pPr>
+      <w:r>
+        <w:t xml:space="preserve">After it’s saved, the user can view and use that list just as they would if they saved it through the web interface.  </w:t>
+      </w:r>
+    </w:p>
+    <w:p/>
+    <w:p>
+      <w:r>
+        <w:t>Here is how it might look architecturally.</w:t>
+      </w:r>
+    </w:p>
+    <w:p>
+      <w:pPr>
+        <w:pStyle w:val="ListParagraph"/>
+        <w:numPr>
+          <w:ilvl w:val="0"/>
+          <w:numId w:val="9"/>
+        </w:numPr>
+      </w:pPr>
+      <w:r>
+        <w:t xml:space="preserve">The JSP starting the Applet will need to pass the input file, since it’s a client / server architecture, the input file might have to be served up through a </w:t>
+      </w:r>
+      <w:proofErr w:type="spellStart"/>
+      <w:r>
+        <w:t>Servlet</w:t>
+      </w:r>
+      <w:proofErr w:type="spellEnd"/>
+      <w:r>
+        <w:t xml:space="preserve"> or some other secure means (not sure exactly).</w:t>
+      </w:r>
+    </w:p>
+    <w:p>
+      <w:pPr>
+        <w:pStyle w:val="ListParagraph"/>
+        <w:numPr>
+          <w:ilvl w:val="1"/>
+          <w:numId w:val="9"/>
+        </w:numPr>
+      </w:pPr>
+      <w:r>
+        <w:t>The Applet also needs to know the U</w:t>
+      </w:r>
+      <w:r>
+        <w:t xml:space="preserve">RL for the actions to call </w:t>
+      </w:r>
+      <w:proofErr w:type="gramStart"/>
+      <w:r>
+        <w:t>them,</w:t>
+      </w:r>
+      <w:proofErr w:type="gramEnd"/>
+      <w:r>
+        <w:t xml:space="preserve"> this can be given to the applet at startup time via the JSP calling it.</w:t>
+      </w:r>
+    </w:p>
+    <w:p>
+      <w:pPr>
+        <w:pStyle w:val="ListParagraph"/>
+        <w:numPr>
+          <w:ilvl w:val="0"/>
+          <w:numId w:val="9"/>
+        </w:numPr>
+      </w:pPr>
+      <w:r>
+        <w:t>After a user chooses specific genes on the tool, it will need to serialize the list of strings (comma separated list of gene symbols) and push them to an action which takes them in and saves them for the given user.</w:t>
+      </w:r>
+    </w:p>
+    <w:p>
+      <w:pPr>
+        <w:pStyle w:val="ListParagraph"/>
+        <w:numPr>
+          <w:ilvl w:val="1"/>
+          <w:numId w:val="9"/>
+        </w:numPr>
+      </w:pPr>
+      <w:r>
+        <w:t>Another tricky piece here is having the http session stay up for the applet so that the workspace is still in scope and it s</w:t>
+      </w:r>
+      <w:r>
+        <w:t>aves this for the correct user</w:t>
+      </w:r>
+      <w:r>
+        <w:t>.</w:t>
+      </w:r>
+    </w:p>
+    <w:p>
+      <w:pPr>
+        <w:pStyle w:val="Heading2"/>
+      </w:pPr>
+      <w:r>
         <w:t>LOEs</w:t>
       </w:r>
     </w:p>
@@ -281,11 +444,7 @@
         </w:numPr>
       </w:pPr>
       <w:r>
-        <w:t xml:space="preserve">Create caintegrator2-graphing-jar package which will produce the .jar artifact that has gene pattern’s PCA viewer in it as well as a generic 3d graphing viewer (to be written later).  Also </w:t>
-      </w:r>
-      <w:r>
-        <w:lastRenderedPageBreak/>
-        <w:t xml:space="preserve">integrate </w:t>
+        <w:t xml:space="preserve">Create caintegrator2-graphing-jar package which will produce the .jar artifact that has gene pattern’s PCA viewer in it as well as a generic 3d graphing viewer (to be written later).  Also integrate </w:t>
       </w:r>
       <w:proofErr w:type="spellStart"/>
       <w:r>
@@ -373,27 +532,34 @@
         </w:numPr>
       </w:pPr>
       <w:r>
-        <w:t xml:space="preserve">Not sure other requirements, LOE’s will vary </w:t>
-      </w:r>
-      <w:proofErr w:type="spellStart"/>
-      <w:r>
-        <w:t>depening</w:t>
-      </w:r>
-      <w:proofErr w:type="spellEnd"/>
-      <w:r>
-        <w:t xml:space="preserve"> on those.</w:t>
-      </w:r>
-    </w:p>
-    <w:p>
-      <w:pPr>
-        <w:pStyle w:val="ListParagraph"/>
-        <w:numPr>
-          <w:ilvl w:val="0"/>
+        <w:t>Create an interface where we can save data from Applet to CaIntegrator2 (such as selected Gene Lists or Sample Lists)</w:t>
+      </w:r>
+    </w:p>
+    <w:p>
+      <w:pPr>
+        <w:pStyle w:val="ListParagraph"/>
+        <w:numPr>
+          <w:ilvl w:val="1"/>
           <w:numId w:val="5"/>
         </w:numPr>
       </w:pPr>
       <w:r>
-        <w:t>Total for the features mentioned is 14-23</w:t>
+        <w:t>8-13</w:t>
+      </w:r>
+    </w:p>
+    <w:p>
+      <w:pPr>
+        <w:pStyle w:val="ListParagraph"/>
+        <w:numPr>
+          <w:ilvl w:val="0"/>
+          <w:numId w:val="5"/>
+        </w:numPr>
+      </w:pPr>
+      <w:r>
+        <w:t>Total for</w:t>
+      </w:r>
+      <w:r>
+        <w:t xml:space="preserve"> the features mentioned is 22-31</w:t>
       </w:r>
     </w:p>
     <w:p>
@@ -451,6 +617,7 @@
         <w:pStyle w:val="Heading2"/>
       </w:pPr>
       <w:r>
+        <w:lastRenderedPageBreak/>
         <w:t>Summary:  PCA/TIGR MEV using Java Applets</w:t>
       </w:r>
     </w:p>
@@ -673,7 +840,6 @@
         </w:numPr>
       </w:pPr>
       <w:r>
-        <w:lastRenderedPageBreak/>
         <w:t>Learn PaperVision3D framework (or ILOG Elixir if licenses could be obtained), and write 3d charting classes with the ability to re-color annotations, lasso tool, pan, zoom, rotate, etc, or find previously created ones such as the one at the link above.</w:t>
       </w:r>
     </w:p>
@@ -796,7 +962,7 @@
       <w:r>
         <w:t xml:space="preserve">Adobe Flex Learning Paths Website for Programmers: </w:t>
       </w:r>
-      <w:hyperlink r:id="rId11" w:history="1">
+      <w:hyperlink r:id="rId11" w:anchor="type=role&amp;role=programmer&amp;goal=Build%20a%20basic%20data-driven%20application" w:history="1">
         <w:r>
           <w:rPr>
             <w:rStyle w:val="Hyperlink"/>
@@ -862,6 +1028,7 @@
         </w:numPr>
       </w:pPr>
       <w:r>
+        <w:lastRenderedPageBreak/>
         <w:t xml:space="preserve">Papervision3D examples with graphs: </w:t>
       </w:r>
       <w:hyperlink r:id="rId14" w:history="1">
@@ -1088,11 +1255,7 @@
       </w:r>
       <w:proofErr w:type="spellEnd"/>
       <w:r>
-        <w:t xml:space="preserve"> of the project, it will be difficult to figure out just how hard </w:t>
-      </w:r>
-      <w:r>
-        <w:lastRenderedPageBreak/>
-        <w:t xml:space="preserve">it is to do 3d graphing, however their 2d graphing is pretty straight forward and should be very easy to use for basic things.  One other basic problem I had was in </w:t>
+        <w:t xml:space="preserve"> of the project, it will be difficult to figure out just how hard it is to do 3d graphing, however their 2d graphing is pretty straight forward and should be very easy to use for basic things.  One other basic problem I had was in </w:t>
       </w:r>
       <w:proofErr w:type="spellStart"/>
       <w:r>
@@ -1250,6 +1413,7 @@
         </w:numPr>
       </w:pPr>
       <w:r>
+        <w:lastRenderedPageBreak/>
         <w:t xml:space="preserve">This is a high unknown due to the lack of community support for 3d development on </w:t>
       </w:r>
       <w:proofErr w:type="spellStart"/>
@@ -1595,6 +1759,184 @@
     </w:lvl>
   </w:abstractNum>
   <w:abstractNum w:abstractNumId="1">
+    <w:nsid w:val="0B9513E9"/>
+    <w:multiLevelType w:val="hybridMultilevel"/>
+    <w:tmpl w:val="82E8A334"/>
+    <w:lvl w:ilvl="0" w:tplc="04090011">
+      <w:start w:val="1"/>
+      <w:numFmt w:val="decimal"/>
+      <w:lvlText w:val="%1)"/>
+      <w:lvlJc w:val="left"/>
+      <w:pPr>
+        <w:ind w:left="720" w:hanging="360"/>
+      </w:pPr>
+      <w:rPr>
+        <w:rFonts w:hint="default"/>
+      </w:rPr>
+    </w:lvl>
+    <w:lvl w:ilvl="1" w:tplc="04090019" w:tentative="1">
+      <w:start w:val="1"/>
+      <w:numFmt w:val="lowerLetter"/>
+      <w:lvlText w:val="%2."/>
+      <w:lvlJc w:val="left"/>
+      <w:pPr>
+        <w:ind w:left="1440" w:hanging="360"/>
+      </w:pPr>
+    </w:lvl>
+    <w:lvl w:ilvl="2" w:tplc="0409001B" w:tentative="1">
+      <w:start w:val="1"/>
+      <w:numFmt w:val="lowerRoman"/>
+      <w:lvlText w:val="%3."/>
+      <w:lvlJc w:val="right"/>
+      <w:pPr>
+        <w:ind w:left="2160" w:hanging="180"/>
+      </w:pPr>
+    </w:lvl>
+    <w:lvl w:ilvl="3" w:tplc="0409000F" w:tentative="1">
+      <w:start w:val="1"/>
+      <w:numFmt w:val="decimal"/>
+      <w:lvlText w:val="%4."/>
+      <w:lvlJc w:val="left"/>
+      <w:pPr>
+        <w:ind w:left="2880" w:hanging="360"/>
+      </w:pPr>
+    </w:lvl>
+    <w:lvl w:ilvl="4" w:tplc="04090019" w:tentative="1">
+      <w:start w:val="1"/>
+      <w:numFmt w:val="lowerLetter"/>
+      <w:lvlText w:val="%5."/>
+      <w:lvlJc w:val="left"/>
+      <w:pPr>
+        <w:ind w:left="3600" w:hanging="360"/>
+      </w:pPr>
+    </w:lvl>
+    <w:lvl w:ilvl="5" w:tplc="0409001B" w:tentative="1">
+      <w:start w:val="1"/>
+      <w:numFmt w:val="lowerRoman"/>
+      <w:lvlText w:val="%6."/>
+      <w:lvlJc w:val="right"/>
+      <w:pPr>
+        <w:ind w:left="4320" w:hanging="180"/>
+      </w:pPr>
+    </w:lvl>
+    <w:lvl w:ilvl="6" w:tplc="0409000F" w:tentative="1">
+      <w:start w:val="1"/>
+      <w:numFmt w:val="decimal"/>
+      <w:lvlText w:val="%7."/>
+      <w:lvlJc w:val="left"/>
+      <w:pPr>
+        <w:ind w:left="5040" w:hanging="360"/>
+      </w:pPr>
+    </w:lvl>
+    <w:lvl w:ilvl="7" w:tplc="04090019" w:tentative="1">
+      <w:start w:val="1"/>
+      <w:numFmt w:val="lowerLetter"/>
+      <w:lvlText w:val="%8."/>
+      <w:lvlJc w:val="left"/>
+      <w:pPr>
+        <w:ind w:left="5760" w:hanging="360"/>
+      </w:pPr>
+    </w:lvl>
+    <w:lvl w:ilvl="8" w:tplc="0409001B" w:tentative="1">
+      <w:start w:val="1"/>
+      <w:numFmt w:val="lowerRoman"/>
+      <w:lvlText w:val="%9."/>
+      <w:lvlJc w:val="right"/>
+      <w:pPr>
+        <w:ind w:left="6480" w:hanging="180"/>
+      </w:pPr>
+    </w:lvl>
+  </w:abstractNum>
+  <w:abstractNum w:abstractNumId="2">
+    <w:nsid w:val="23AC3085"/>
+    <w:multiLevelType w:val="hybridMultilevel"/>
+    <w:tmpl w:val="E1680924"/>
+    <w:lvl w:ilvl="0" w:tplc="04090011">
+      <w:start w:val="1"/>
+      <w:numFmt w:val="decimal"/>
+      <w:lvlText w:val="%1)"/>
+      <w:lvlJc w:val="left"/>
+      <w:pPr>
+        <w:ind w:left="720" w:hanging="360"/>
+      </w:pPr>
+      <w:rPr>
+        <w:rFonts w:hint="default"/>
+      </w:rPr>
+    </w:lvl>
+    <w:lvl w:ilvl="1" w:tplc="04090019">
+      <w:start w:val="1"/>
+      <w:numFmt w:val="lowerLetter"/>
+      <w:lvlText w:val="%2."/>
+      <w:lvlJc w:val="left"/>
+      <w:pPr>
+        <w:ind w:left="1440" w:hanging="360"/>
+      </w:pPr>
+    </w:lvl>
+    <w:lvl w:ilvl="2" w:tplc="0409001B" w:tentative="1">
+      <w:start w:val="1"/>
+      <w:numFmt w:val="lowerRoman"/>
+      <w:lvlText w:val="%3."/>
+      <w:lvlJc w:val="right"/>
+      <w:pPr>
+        <w:ind w:left="2160" w:hanging="180"/>
+      </w:pPr>
+    </w:lvl>
+    <w:lvl w:ilvl="3" w:tplc="0409000F" w:tentative="1">
+      <w:start w:val="1"/>
+      <w:numFmt w:val="decimal"/>
+      <w:lvlText w:val="%4."/>
+      <w:lvlJc w:val="left"/>
+      <w:pPr>
+        <w:ind w:left="2880" w:hanging="360"/>
+      </w:pPr>
+    </w:lvl>
+    <w:lvl w:ilvl="4" w:tplc="04090019" w:tentative="1">
+      <w:start w:val="1"/>
+      <w:numFmt w:val="lowerLetter"/>
+      <w:lvlText w:val="%5."/>
+      <w:lvlJc w:val="left"/>
+      <w:pPr>
+        <w:ind w:left="3600" w:hanging="360"/>
+      </w:pPr>
+    </w:lvl>
+    <w:lvl w:ilvl="5" w:tplc="0409001B" w:tentative="1">
+      <w:start w:val="1"/>
+      <w:numFmt w:val="lowerRoman"/>
+      <w:lvlText w:val="%6."/>
+      <w:lvlJc w:val="right"/>
+      <w:pPr>
+        <w:ind w:left="4320" w:hanging="180"/>
+      </w:pPr>
+    </w:lvl>
+    <w:lvl w:ilvl="6" w:tplc="0409000F" w:tentative="1">
+      <w:start w:val="1"/>
+      <w:numFmt w:val="decimal"/>
+      <w:lvlText w:val="%7."/>
+      <w:lvlJc w:val="left"/>
+      <w:pPr>
+        <w:ind w:left="5040" w:hanging="360"/>
+      </w:pPr>
+    </w:lvl>
+    <w:lvl w:ilvl="7" w:tplc="04090019" w:tentative="1">
+      <w:start w:val="1"/>
+      <w:numFmt w:val="lowerLetter"/>
+      <w:lvlText w:val="%8."/>
+      <w:lvlJc w:val="left"/>
+      <w:pPr>
+        <w:ind w:left="5760" w:hanging="360"/>
+      </w:pPr>
+    </w:lvl>
+    <w:lvl w:ilvl="8" w:tplc="0409001B" w:tentative="1">
+      <w:start w:val="1"/>
+      <w:numFmt w:val="lowerRoman"/>
+      <w:lvlText w:val="%9."/>
+      <w:lvlJc w:val="right"/>
+      <w:pPr>
+        <w:ind w:left="6480" w:hanging="180"/>
+      </w:pPr>
+    </w:lvl>
+  </w:abstractNum>
+  <w:abstractNum w:abstractNumId="3">
     <w:nsid w:val="490332F1"/>
     <w:multiLevelType w:val="hybridMultilevel"/>
     <w:tmpl w:val="D2BAC92A"/>
@@ -1683,7 +2025,7 @@
       </w:pPr>
     </w:lvl>
   </w:abstractNum>
-  <w:abstractNum w:abstractNumId="2">
+  <w:abstractNum w:abstractNumId="4">
     <w:nsid w:val="51560B88"/>
     <w:multiLevelType w:val="hybridMultilevel"/>
     <w:tmpl w:val="4DECD202"/>
@@ -1772,7 +2114,7 @@
       </w:pPr>
     </w:lvl>
   </w:abstractNum>
-  <w:abstractNum w:abstractNumId="3">
+  <w:abstractNum w:abstractNumId="5">
     <w:nsid w:val="53E304D5"/>
     <w:multiLevelType w:val="hybridMultilevel"/>
     <w:tmpl w:val="76EA77CA"/>
@@ -1885,7 +2227,7 @@
       </w:pPr>
     </w:lvl>
   </w:abstractNum>
-  <w:abstractNum w:abstractNumId="4">
+  <w:abstractNum w:abstractNumId="6">
     <w:nsid w:val="5B2551C2"/>
     <w:multiLevelType w:val="hybridMultilevel"/>
     <w:tmpl w:val="987AEDE2"/>
@@ -1974,7 +2316,96 @@
       </w:pPr>
     </w:lvl>
   </w:abstractNum>
-  <w:abstractNum w:abstractNumId="5">
+  <w:abstractNum w:abstractNumId="7">
+    <w:nsid w:val="6BA20194"/>
+    <w:multiLevelType w:val="hybridMultilevel"/>
+    <w:tmpl w:val="2C9A757A"/>
+    <w:lvl w:ilvl="0" w:tplc="04090011">
+      <w:start w:val="1"/>
+      <w:numFmt w:val="decimal"/>
+      <w:lvlText w:val="%1)"/>
+      <w:lvlJc w:val="left"/>
+      <w:pPr>
+        <w:ind w:left="720" w:hanging="360"/>
+      </w:pPr>
+      <w:rPr>
+        <w:rFonts w:hint="default"/>
+      </w:rPr>
+    </w:lvl>
+    <w:lvl w:ilvl="1" w:tplc="04090019" w:tentative="1">
+      <w:start w:val="1"/>
+      <w:numFmt w:val="lowerLetter"/>
+      <w:lvlText w:val="%2."/>
+      <w:lvlJc w:val="left"/>
+      <w:pPr>
+        <w:ind w:left="1440" w:hanging="360"/>
+      </w:pPr>
+    </w:lvl>
+    <w:lvl w:ilvl="2" w:tplc="0409001B" w:tentative="1">
+      <w:start w:val="1"/>
+      <w:numFmt w:val="lowerRoman"/>
+      <w:lvlText w:val="%3."/>
+      <w:lvlJc w:val="right"/>
+      <w:pPr>
+        <w:ind w:left="2160" w:hanging="180"/>
+      </w:pPr>
+    </w:lvl>
+    <w:lvl w:ilvl="3" w:tplc="0409000F" w:tentative="1">
+      <w:start w:val="1"/>
+      <w:numFmt w:val="decimal"/>
+      <w:lvlText w:val="%4."/>
+      <w:lvlJc w:val="left"/>
+      <w:pPr>
+        <w:ind w:left="2880" w:hanging="360"/>
+      </w:pPr>
+    </w:lvl>
+    <w:lvl w:ilvl="4" w:tplc="04090019" w:tentative="1">
+      <w:start w:val="1"/>
+      <w:numFmt w:val="lowerLetter"/>
+      <w:lvlText w:val="%5."/>
+      <w:lvlJc w:val="left"/>
+      <w:pPr>
+        <w:ind w:left="3600" w:hanging="360"/>
+      </w:pPr>
+    </w:lvl>
+    <w:lvl w:ilvl="5" w:tplc="0409001B" w:tentative="1">
+      <w:start w:val="1"/>
+      <w:numFmt w:val="lowerRoman"/>
+      <w:lvlText w:val="%6."/>
+      <w:lvlJc w:val="right"/>
+      <w:pPr>
+        <w:ind w:left="4320" w:hanging="180"/>
+      </w:pPr>
+    </w:lvl>
+    <w:lvl w:ilvl="6" w:tplc="0409000F" w:tentative="1">
+      <w:start w:val="1"/>
+      <w:numFmt w:val="decimal"/>
+      <w:lvlText w:val="%7."/>
+      <w:lvlJc w:val="left"/>
+      <w:pPr>
+        <w:ind w:left="5040" w:hanging="360"/>
+      </w:pPr>
+    </w:lvl>
+    <w:lvl w:ilvl="7" w:tplc="04090019" w:tentative="1">
+      <w:start w:val="1"/>
+      <w:numFmt w:val="lowerLetter"/>
+      <w:lvlText w:val="%8."/>
+      <w:lvlJc w:val="left"/>
+      <w:pPr>
+        <w:ind w:left="5760" w:hanging="360"/>
+      </w:pPr>
+    </w:lvl>
+    <w:lvl w:ilvl="8" w:tplc="0409001B" w:tentative="1">
+      <w:start w:val="1"/>
+      <w:numFmt w:val="lowerRoman"/>
+      <w:lvlText w:val="%9."/>
+      <w:lvlJc w:val="right"/>
+      <w:pPr>
+        <w:ind w:left="6480" w:hanging="180"/>
+      </w:pPr>
+    </w:lvl>
+  </w:abstractNum>
+  <w:abstractNum w:abstractNumId="8">
     <w:nsid w:val="6E0B7718"/>
     <w:multiLevelType w:val="hybridMultilevel"/>
     <w:tmpl w:val="987AEDE2"/>
@@ -2064,7 +2495,7 @@
     </w:lvl>
   </w:abstractNum>
   <w:num w:numId="1">
-    <w:abstractNumId w:val="3"/>
+    <w:abstractNumId w:val="5"/>
     <w:lvlOverride w:ilvl="0">
       <w:startOverride w:val="1"/>
     </w:lvlOverride>
@@ -2094,19 +2525,28 @@
     </w:lvlOverride>
   </w:num>
   <w:num w:numId="2">
-    <w:abstractNumId w:val="1"/>
+    <w:abstractNumId w:val="3"/>
   </w:num>
   <w:num w:numId="3">
-    <w:abstractNumId w:val="5"/>
+    <w:abstractNumId w:val="8"/>
   </w:num>
   <w:num w:numId="4">
     <w:abstractNumId w:val="0"/>
   </w:num>
   <w:num w:numId="5">
-    <w:abstractNumId w:val="2"/>
+    <w:abstractNumId w:val="4"/>
   </w:num>
   <w:num w:numId="6">
-    <w:abstractNumId w:val="4"/>
+    <w:abstractNumId w:val="6"/>
+  </w:num>
+  <w:num w:numId="7">
+    <w:abstractNumId w:val="7"/>
+  </w:num>
+  <w:num w:numId="8">
+    <w:abstractNumId w:val="1"/>
+  </w:num>
+  <w:num w:numId="9">
+    <w:abstractNumId w:val="2"/>
   </w:num>
 </w:numbering>
 </file>
@@ -2723,7 +3163,7 @@
 </file>
 
 <file path=customXml/itemProps1.xml><?xml version="1.0" encoding="utf-8"?>
-<ds:datastoreItem xmlns:ds="http://schemas.openxmlformats.org/officeDocument/2006/customXml" ds:itemID="{A28EE32A-615B-4FAC-B92A-EF22547510EA}">
+<ds:datastoreItem xmlns:ds="http://schemas.openxmlformats.org/officeDocument/2006/customXml" ds:itemID="{CB3EDC9E-7B8D-4E03-B1A5-A687524067EF}">
   <ds:schemaRefs>
     <ds:schemaRef ds:uri="http://schemas.openxmlformats.org/officeDocument/2006/bibliography"/>
   </ds:schemaRefs>

</xml_diff>